<commit_message>
Rela 1 e 2
</commit_message>
<xml_diff>
--- a/EFFEIs- Requisitos De Sistema.docx
+++ b/EFFEIs- Requisitos De Sistema.docx
@@ -4856,10 +4856,7 @@
             </w:r>
             <w:proofErr w:type="spellEnd"/>
             <w:r>
-              <w:t xml:space="preserve"> “Formação de Recursos Humanos” será preenchido o </w:t>
-            </w:r>
-            <w:r>
-              <w:t>nome com “</w:t>
+              <w:t xml:space="preserve"> “Formação de Recursos Humanos” será preenchido o nome com “</w:t>
             </w:r>
             <w:r>
               <w:t>Programa de Gestão e Manutenção do Ministério da Educação</w:t>
@@ -6987,24 +6984,38 @@
           <w:rFonts w:ascii="Arial" w:hAnsi="Arial" w:cs="Arial"/>
           <w:sz w:val="22"/>
         </w:rPr>
-        <w:t xml:space="preserve"> explicação </w:t>
-      </w:r>
-      <w:proofErr w:type="spellStart"/>
+        <w:t xml:space="preserve"> </w:t>
+      </w:r>
       <w:r>
         <w:rPr>
           <w:rFonts w:ascii="Arial" w:hAnsi="Arial" w:cs="Arial"/>
           <w:sz w:val="22"/>
         </w:rPr>
-        <w:t>aki</w:t>
-      </w:r>
-      <w:proofErr w:type="spellEnd"/>
+        <w:t>Gasto Médio por Diária para cada Mês – nesse relatório será feito a média das diárias para cada mês, sendo que o gráfico conterá uma coluna para cada mês e nessa coluna estará a média da diária para este mês. Será permitido o aprofundamento para cada mês</w:t>
+      </w:r>
       <w:r>
         <w:rPr>
           <w:rFonts w:ascii="Arial" w:hAnsi="Arial" w:cs="Arial"/>
           <w:sz w:val="22"/>
         </w:rPr>
-        <w:t>;</w:t>
-      </w:r>
+        <w:t>,</w:t>
+      </w:r>
+      <w:r>
+        <w:rPr>
+          <w:rFonts w:ascii="Arial" w:hAnsi="Arial" w:cs="Arial"/>
+          <w:sz w:val="22"/>
+        </w:rPr>
+        <w:t xml:space="preserve"> em que se poderá verificar quais programas refletiram na média deste mês.</w:t>
+      </w:r>
+    </w:p>
+    <w:p>
+      <w:pPr>
+        <w:pStyle w:val="Standard"/>
+        <w:rPr>
+          <w:rFonts w:ascii="Arial" w:hAnsi="Arial" w:cs="Arial"/>
+          <w:sz w:val="22"/>
+        </w:rPr>
+      </w:pPr>
     </w:p>
     <w:p>
       <w:pPr>
@@ -7043,24 +7054,24 @@
           <w:rFonts w:ascii="Arial" w:hAnsi="Arial" w:cs="Arial"/>
           <w:sz w:val="22"/>
         </w:rPr>
-        <w:t xml:space="preserve"> explicação </w:t>
-      </w:r>
-      <w:proofErr w:type="spellStart"/>
+        <w:t xml:space="preserve"> </w:t>
+      </w:r>
       <w:r>
         <w:rPr>
           <w:rFonts w:ascii="Arial" w:hAnsi="Arial" w:cs="Arial"/>
           <w:sz w:val="22"/>
         </w:rPr>
-        <w:t>aki</w:t>
-      </w:r>
-      <w:proofErr w:type="spellEnd"/>
-      <w:r>
+        <w:t>Gasto por Linguagem Cidadã – nesse relatório será mostrado em cada coluna um tipo de linguagem cidadã e o valor que foi gasto com ela durante o ano. Será permitido o aprofundamento para cada linguagem cidadã, em que poderá ser obtido o gasto da linguagem cidadã para cada mês.</w:t>
+      </w:r>
+    </w:p>
+    <w:p>
+      <w:pPr>
+        <w:pStyle w:val="Standard"/>
         <w:rPr>
           <w:rFonts w:ascii="Arial" w:hAnsi="Arial" w:cs="Arial"/>
           <w:sz w:val="22"/>
         </w:rPr>
-        <w:t>;</w:t>
-      </w:r>
+      </w:pPr>
       <w:bookmarkStart w:id="51" w:name="_GoBack"/>
       <w:bookmarkEnd w:id="51"/>
     </w:p>
@@ -7101,24 +7112,40 @@
           <w:rFonts w:ascii="Arial" w:hAnsi="Arial" w:cs="Arial"/>
           <w:sz w:val="22"/>
         </w:rPr>
-        <w:t xml:space="preserve"> explicação </w:t>
-      </w:r>
-      <w:proofErr w:type="spellStart"/>
+        <w:t xml:space="preserve"> </w:t>
+      </w:r>
       <w:r>
         <w:rPr>
           <w:rFonts w:ascii="Arial" w:hAnsi="Arial" w:cs="Arial"/>
           <w:sz w:val="22"/>
         </w:rPr>
-        <w:t>aki</w:t>
-      </w:r>
-      <w:proofErr w:type="spellEnd"/>
+        <w:t xml:space="preserve">Gasto por período letivo e </w:t>
+      </w:r>
+      <w:proofErr w:type="gramStart"/>
       <w:r>
         <w:rPr>
           <w:rFonts w:ascii="Arial" w:hAnsi="Arial" w:cs="Arial"/>
           <w:sz w:val="22"/>
         </w:rPr>
-        <w:t>;</w:t>
-      </w:r>
+        <w:t>ferias(</w:t>
+      </w:r>
+      <w:proofErr w:type="gramEnd"/>
+      <w:r>
+        <w:rPr>
+          <w:rFonts w:ascii="Arial" w:hAnsi="Arial" w:cs="Arial"/>
+          <w:sz w:val="22"/>
+        </w:rPr>
+        <w:t>ai pode-se aprofundar e ver quem mais gastou);</w:t>
+      </w:r>
+    </w:p>
+    <w:p>
+      <w:pPr>
+        <w:pStyle w:val="Standard"/>
+        <w:rPr>
+          <w:rFonts w:ascii="Arial" w:hAnsi="Arial" w:cs="Arial"/>
+          <w:sz w:val="22"/>
+        </w:rPr>
+      </w:pPr>
     </w:p>
     <w:p>
       <w:pPr>
@@ -7157,23 +7184,14 @@
           <w:rFonts w:ascii="Arial" w:hAnsi="Arial" w:cs="Arial"/>
           <w:sz w:val="22"/>
         </w:rPr>
-        <w:t xml:space="preserve"> explicação </w:t>
-      </w:r>
-      <w:proofErr w:type="spellStart"/>
+        <w:t xml:space="preserve"> </w:t>
+      </w:r>
       <w:r>
         <w:rPr>
           <w:rFonts w:ascii="Arial" w:hAnsi="Arial" w:cs="Arial"/>
           <w:sz w:val="22"/>
         </w:rPr>
-        <w:t>aki</w:t>
-      </w:r>
-      <w:proofErr w:type="spellEnd"/>
-      <w:r>
-        <w:rPr>
-          <w:rFonts w:ascii="Arial" w:hAnsi="Arial" w:cs="Arial"/>
-          <w:sz w:val="22"/>
-        </w:rPr>
-        <w:t>;</w:t>
+        <w:t>a definir.</w:t>
       </w:r>
     </w:p>
     <w:p>
@@ -14444,7 +14462,7 @@
 </file>
 
 <file path=customXml/itemProps1.xml><?xml version="1.0" encoding="utf-8"?>
-<ds:datastoreItem xmlns:ds="http://schemas.openxmlformats.org/officeDocument/2006/customXml" ds:itemID="{F973D492-2394-4910-98B4-125E49429242}">
+<ds:datastoreItem xmlns:ds="http://schemas.openxmlformats.org/officeDocument/2006/customXml" ds:itemID="{BA67C102-1C42-452A-88C5-76DE223A7325}">
   <ds:schemaRefs>
     <ds:schemaRef ds:uri="http://schemas.openxmlformats.org/officeDocument/2006/bibliography"/>
   </ds:schemaRefs>

</xml_diff>

<commit_message>
Relatorio 4 e MER
</commit_message>
<xml_diff>
--- a/EFFEIs- Requisitos De Sistema.docx
+++ b/EFFEIs- Requisitos De Sistema.docx
@@ -3382,14 +3382,53 @@
           <w:b/>
           <w:sz w:val="22"/>
         </w:rPr>
-        <w:t xml:space="preserve"> - Referências:</w:t>
+        <w:t xml:space="preserve"> </w:t>
+      </w:r>
+      <w:r>
+        <w:rPr>
+          <w:rFonts w:ascii="Arial" w:hAnsi="Arial" w:cs="Arial"/>
+          <w:b/>
+          <w:sz w:val="22"/>
+        </w:rPr>
+        <w:t>–</w:t>
+      </w:r>
+      <w:r>
+        <w:rPr>
+          <w:rFonts w:ascii="Arial" w:hAnsi="Arial" w:cs="Arial"/>
+          <w:b/>
+          <w:sz w:val="22"/>
+        </w:rPr>
+        <w:t xml:space="preserve"> </w:t>
+      </w:r>
+      <w:r>
+        <w:rPr>
+          <w:rFonts w:ascii="Arial" w:hAnsi="Arial" w:cs="Arial"/>
+          <w:b/>
+          <w:sz w:val="22"/>
+        </w:rPr>
+        <w:t>Observações finais</w:t>
+      </w:r>
+      <w:r>
+        <w:rPr>
+          <w:rFonts w:ascii="Arial" w:hAnsi="Arial" w:cs="Arial"/>
+          <w:b/>
+          <w:sz w:val="22"/>
+        </w:rPr>
+        <w:t>:</w:t>
       </w:r>
       <w:r>
         <w:rPr>
           <w:rFonts w:ascii="Arial" w:hAnsi="Arial" w:cs="Arial"/>
           <w:sz w:val="22"/>
         </w:rPr>
-        <w:t xml:space="preserve"> contém uma lista de referências para outros documentos relacionados</w:t>
+        <w:t xml:space="preserve"> </w:t>
+      </w:r>
+      <w:r>
+        <w:rPr>
+          <w:rFonts w:ascii="Arial" w:hAnsi="Arial" w:cs="Arial"/>
+          <w:sz w:val="22"/>
+        </w:rPr>
+        <w:t>contém um breve resumo dos fins à que este documento será utilizado.</w:t>
       </w:r>
     </w:p>
     <w:p>
@@ -3695,7 +3734,6 @@
           <w:b/>
           <w:sz w:val="22"/>
         </w:rPr>
-        <w:lastRenderedPageBreak/>
         <w:t>Desejável</w:t>
       </w:r>
       <w:r>
@@ -3844,7 +3882,21 @@
           <w:rFonts w:cs="Arial"/>
           <w:szCs w:val="22"/>
         </w:rPr>
-        <w:t>, tem como funcionalidade gerenciar os dados do banco, gerando relatórios que possam auxiliar tomadas de decisões relacionadas a viagens realizadas.</w:t>
+        <w:t>, tem como funcionalidade gerenciar os dados do banco, gerando relatórios que possam auxiliar tomadas de decisões relacionadas a</w:t>
+      </w:r>
+      <w:r>
+        <w:rPr>
+          <w:rFonts w:cs="Arial"/>
+          <w:szCs w:val="22"/>
+        </w:rPr>
+        <w:t>o gasto do dinheiro público</w:t>
+      </w:r>
+      <w:r>
+        <w:rPr>
+          <w:rFonts w:cs="Arial"/>
+          <w:szCs w:val="22"/>
+        </w:rPr>
+        <w:t>.</w:t>
       </w:r>
     </w:p>
     <w:p>
@@ -3981,6 +4033,7 @@
       <w:bookmarkEnd w:id="33"/>
       <w:bookmarkEnd w:id="34"/>
       <w:r>
+        <w:lastRenderedPageBreak/>
         <w:t>Descrição do cliente</w:t>
       </w:r>
       <w:bookmarkEnd w:id="35"/>
@@ -4168,7 +4221,6 @@
       <w:bookmarkStart w:id="46" w:name="_Toc480198141"/>
       <w:bookmarkStart w:id="47" w:name="_Toc513902483"/>
       <w:r>
-        <w:lastRenderedPageBreak/>
         <w:t>Requisitos funcionais</w:t>
       </w:r>
       <w:bookmarkEnd w:id="44"/>
@@ -4589,6 +4641,7 @@
           </w:tcPr>
           <w:p>
             <w:r>
+              <w:lastRenderedPageBreak/>
               <w:t xml:space="preserve">*Nome </w:t>
             </w:r>
             <w:proofErr w:type="spellStart"/>
@@ -4847,7 +4900,6 @@
               <w:jc w:val="both"/>
             </w:pPr>
             <w:r>
-              <w:lastRenderedPageBreak/>
               <w:t xml:space="preserve">Se for escolhido na </w:t>
             </w:r>
             <w:proofErr w:type="spellStart"/>
@@ -4917,7 +4969,6 @@
           </w:tcPr>
           <w:p>
             <w:r>
-              <w:lastRenderedPageBreak/>
               <w:t>#</w:t>
             </w:r>
             <w:r>
@@ -5092,6 +5143,7 @@
               <w:jc w:val="both"/>
             </w:pPr>
             <w:r>
+              <w:lastRenderedPageBreak/>
               <w:t>Concessão de Bolsas de Estudos no Ensino Superior</w:t>
             </w:r>
           </w:p>
@@ -5127,6 +5179,7 @@
           </w:tcPr>
           <w:p>
             <w:r>
+              <w:lastRenderedPageBreak/>
               <w:t>*Linguagem Cidadã</w:t>
             </w:r>
           </w:p>
@@ -5318,7 +5371,6 @@
           </w:tcPr>
           <w:p>
             <w:r>
-              <w:lastRenderedPageBreak/>
               <w:t>*Documento Pagamento</w:t>
             </w:r>
           </w:p>
@@ -5913,6 +5965,7 @@
           </w:tcPr>
           <w:p>
             <w:r>
+              <w:lastRenderedPageBreak/>
               <w:t xml:space="preserve">Data </w:t>
             </w:r>
           </w:p>
@@ -6092,7 +6145,6 @@
           </w:tcPr>
           <w:p>
             <w:r>
-              <w:lastRenderedPageBreak/>
               <w:t>Linguagem Cidadã</w:t>
             </w:r>
           </w:p>
@@ -6457,6 +6509,7 @@
         <w:rPr>
           <w:b/>
         </w:rPr>
+        <w:lastRenderedPageBreak/>
         <w:t>Ator:</w:t>
       </w:r>
       <w:r>
@@ -6765,7 +6818,6 @@
         <w:jc w:val="both"/>
       </w:pPr>
       <w:r>
-        <w:lastRenderedPageBreak/>
         <w:t xml:space="preserve">Este requisito funcional começa quando o </w:t>
       </w:r>
       <w:r>
@@ -6991,21 +7043,49 @@
           <w:rFonts w:ascii="Arial" w:hAnsi="Arial" w:cs="Arial"/>
           <w:sz w:val="22"/>
         </w:rPr>
-        <w:t>Gasto Médio por Diária para cada Mês – nesse relatório será feito a média das diárias para cada mês, sendo que o gráfico conterá uma coluna para cada mês e nessa coluna estará a média da diária para este mês. Será permitido o aprofundamento para cada mês</w:t>
+        <w:t xml:space="preserve">Gasto Médio por Diária para cada Mês – nesse relatório será feito a média das diárias para cada mês, sendo que o gráfico conterá uma coluna para cada mês e nessa coluna estará a média da diária para este mês. Será permitido </w:t>
       </w:r>
       <w:r>
         <w:rPr>
           <w:rFonts w:ascii="Arial" w:hAnsi="Arial" w:cs="Arial"/>
           <w:sz w:val="22"/>
         </w:rPr>
-        <w:t>,</w:t>
+        <w:t>aprofundar o relatório</w:t>
       </w:r>
       <w:r>
         <w:rPr>
           <w:rFonts w:ascii="Arial" w:hAnsi="Arial" w:cs="Arial"/>
           <w:sz w:val="22"/>
         </w:rPr>
-        <w:t xml:space="preserve"> em que se poderá verificar quais programas refletiram na média deste mês.</w:t>
+        <w:t xml:space="preserve"> para cada mês</w:t>
+      </w:r>
+      <w:r>
+        <w:rPr>
+          <w:rFonts w:ascii="Arial" w:hAnsi="Arial" w:cs="Arial"/>
+          <w:sz w:val="22"/>
+        </w:rPr>
+        <w:t>,</w:t>
+      </w:r>
+      <w:r>
+        <w:rPr>
+          <w:rFonts w:ascii="Arial" w:hAnsi="Arial" w:cs="Arial"/>
+          <w:sz w:val="22"/>
+        </w:rPr>
+        <w:t xml:space="preserve"> pode</w:t>
+      </w:r>
+      <w:r>
+        <w:rPr>
+          <w:rFonts w:ascii="Arial" w:hAnsi="Arial" w:cs="Arial"/>
+          <w:sz w:val="22"/>
+        </w:rPr>
+        <w:t>ndo</w:t>
+      </w:r>
+      <w:r>
+        <w:rPr>
+          <w:rFonts w:ascii="Arial" w:hAnsi="Arial" w:cs="Arial"/>
+          <w:sz w:val="22"/>
+        </w:rPr>
+        <w:t xml:space="preserve"> verificar quais programas refletiram na média deste mês.</w:t>
       </w:r>
     </w:p>
     <w:p>
@@ -7061,7 +7141,91 @@
           <w:rFonts w:ascii="Arial" w:hAnsi="Arial" w:cs="Arial"/>
           <w:sz w:val="22"/>
         </w:rPr>
-        <w:t>Gasto por Linguagem Cidadã – nesse relatório será mostrado em cada coluna um tipo de linguagem cidadã e o valor que foi gasto com ela durante o ano. Será permitido o aprofundamento para cada linguagem cidadã, em que poderá ser obtido o gasto da linguagem cidadã para cada mês.</w:t>
+        <w:t xml:space="preserve">Gasto por </w:t>
+      </w:r>
+      <w:r>
+        <w:rPr>
+          <w:rFonts w:ascii="Arial" w:hAnsi="Arial" w:cs="Arial"/>
+          <w:sz w:val="22"/>
+        </w:rPr>
+        <w:t>Ação</w:t>
+      </w:r>
+      <w:r>
+        <w:rPr>
+          <w:rFonts w:ascii="Arial" w:hAnsi="Arial" w:cs="Arial"/>
+          <w:sz w:val="22"/>
+        </w:rPr>
+        <w:t xml:space="preserve"> – nesse relatório será mostrado em cada coluna um tipo de </w:t>
+      </w:r>
+      <w:r>
+        <w:rPr>
+          <w:rFonts w:ascii="Arial" w:hAnsi="Arial" w:cs="Arial"/>
+          <w:sz w:val="22"/>
+        </w:rPr>
+        <w:t>ação</w:t>
+      </w:r>
+      <w:r>
+        <w:rPr>
+          <w:rFonts w:ascii="Arial" w:hAnsi="Arial" w:cs="Arial"/>
+          <w:sz w:val="22"/>
+        </w:rPr>
+        <w:t xml:space="preserve"> e o valor que foi gasto com ela durante o ano. Será permitido </w:t>
+      </w:r>
+      <w:r>
+        <w:rPr>
+          <w:rFonts w:ascii="Arial" w:hAnsi="Arial" w:cs="Arial"/>
+          <w:sz w:val="22"/>
+        </w:rPr>
+        <w:t>aprofundar o relatório</w:t>
+      </w:r>
+      <w:r>
+        <w:rPr>
+          <w:rFonts w:ascii="Arial" w:hAnsi="Arial" w:cs="Arial"/>
+          <w:sz w:val="22"/>
+        </w:rPr>
+        <w:t xml:space="preserve"> para cada </w:t>
+      </w:r>
+      <w:r>
+        <w:rPr>
+          <w:rFonts w:ascii="Arial" w:hAnsi="Arial" w:cs="Arial"/>
+          <w:sz w:val="22"/>
+        </w:rPr>
+        <w:t>ação</w:t>
+      </w:r>
+      <w:r>
+        <w:rPr>
+          <w:rFonts w:ascii="Arial" w:hAnsi="Arial" w:cs="Arial"/>
+          <w:sz w:val="22"/>
+        </w:rPr>
+        <w:t>, em que ser</w:t>
+      </w:r>
+      <w:r>
+        <w:rPr>
+          <w:rFonts w:ascii="Arial" w:hAnsi="Arial" w:cs="Arial"/>
+          <w:sz w:val="22"/>
+        </w:rPr>
+        <w:t>á</w:t>
+      </w:r>
+      <w:r>
+        <w:rPr>
+          <w:rFonts w:ascii="Arial" w:hAnsi="Arial" w:cs="Arial"/>
+          <w:sz w:val="22"/>
+        </w:rPr>
+        <w:t xml:space="preserve"> obtido o gasto da </w:t>
+      </w:r>
+      <w:r>
+        <w:rPr>
+          <w:rFonts w:ascii="Arial" w:hAnsi="Arial" w:cs="Arial"/>
+          <w:sz w:val="22"/>
+        </w:rPr>
+        <w:t>ação</w:t>
+      </w:r>
+      <w:r>
+        <w:rPr>
+          <w:rFonts w:ascii="Arial" w:hAnsi="Arial" w:cs="Arial"/>
+          <w:sz w:val="22"/>
+        </w:rPr>
+        <w:t xml:space="preserve"> para cada mês.</w:t>
       </w:r>
     </w:p>
     <w:p>
@@ -7124,8 +7288,25 @@
           <w:rFonts w:ascii="Arial" w:hAnsi="Arial" w:cs="Arial"/>
           <w:sz w:val="22"/>
         </w:rPr>
-        <w:t xml:space="preserve">férias – Este relatório informará os gastos em viagens nos períodos de férias e período letivo do ano de 2017. Para definir o intervalo de data relacionados a cada período será consultado o calendário oficial letivo da Universidade Federal de Itajubá no ano de 2017. Será possível aprofundar nesta pesquisa e obter o detalhamento dos gastos no período selecionado. </w:t>
-      </w:r>
+        <w:t xml:space="preserve">férias – Este relatório informará os gastos em viagens nos períodos de férias e período letivo do ano de 2017. Para definir o intervalo de data relacionados a cada período será consultado o calendário oficial letivo da Universidade </w:t>
+      </w:r>
+      <w:r>
+        <w:rPr>
+          <w:rFonts w:ascii="Arial" w:hAnsi="Arial" w:cs="Arial"/>
+          <w:sz w:val="22"/>
+        </w:rPr>
+        <w:lastRenderedPageBreak/>
+        <w:t xml:space="preserve">Federal de Itajubá no ano de 2017. Será possível aprofundar nesta pesquisa e obter o detalhamento dos gastos no período selecionado. </w:t>
+      </w:r>
+    </w:p>
+    <w:p>
+      <w:pPr>
+        <w:pStyle w:val="Standard"/>
+        <w:rPr>
+          <w:rFonts w:ascii="Arial" w:hAnsi="Arial" w:cs="Arial"/>
+          <w:sz w:val="22"/>
+        </w:rPr>
+      </w:pPr>
     </w:p>
     <w:p>
       <w:pPr>
@@ -7171,17 +7352,22 @@
           <w:rFonts w:ascii="Arial" w:hAnsi="Arial" w:cs="Arial"/>
           <w:sz w:val="22"/>
         </w:rPr>
-        <w:t>a definir.</w:t>
-      </w:r>
-      <w:bookmarkStart w:id="51" w:name="_GoBack"/>
-      <w:bookmarkEnd w:id="51"/>
-    </w:p>
-    <w:p>
-      <w:pPr>
-        <w:pStyle w:val="Corpodetexto2"/>
-        <w:ind w:firstLine="720"/>
-        <w:rPr>
-          <w:i w:val="0"/>
+        <w:t xml:space="preserve">Beneficiário com maior gasto mensal – Este relatório informará o nome do beneficiário que gerou maior gasto em cada mês. </w:t>
+      </w:r>
+      <w:r>
+        <w:rPr>
+          <w:rFonts w:ascii="Arial" w:hAnsi="Arial" w:cs="Arial"/>
+          <w:sz w:val="22"/>
+        </w:rPr>
+        <w:t>Será permitido aprofundar o relatório detalhando os gastos realizados pelo beneficiado no mês.</w:t>
+      </w:r>
+    </w:p>
+    <w:p>
+      <w:pPr>
+        <w:pStyle w:val="Standard"/>
+        <w:rPr>
+          <w:rFonts w:ascii="Arial" w:hAnsi="Arial" w:cs="Arial"/>
+          <w:sz w:val="22"/>
         </w:rPr>
       </w:pPr>
     </w:p>
@@ -7194,23 +7380,21 @@
         </w:numPr>
         <w:shd w:val="clear" w:color="auto" w:fill="DFDFDF"/>
       </w:pPr>
-      <w:bookmarkStart w:id="52" w:name="_Toc479173080"/>
-      <w:bookmarkStart w:id="53" w:name="_Toc141516650"/>
-      <w:bookmarkStart w:id="54" w:name="_Toc493577421"/>
-      <w:bookmarkStart w:id="55" w:name="_Toc492699106"/>
-      <w:bookmarkStart w:id="56" w:name="_Toc489877354"/>
-      <w:bookmarkStart w:id="57" w:name="_Toc480198147"/>
-      <w:bookmarkStart w:id="58" w:name="_Toc513902487"/>
+      <w:bookmarkStart w:id="51" w:name="_Toc479173080"/>
+      <w:bookmarkStart w:id="52" w:name="_Toc141516650"/>
+      <w:bookmarkStart w:id="53" w:name="_Toc493577421"/>
+      <w:bookmarkStart w:id="54" w:name="_Toc492699106"/>
+      <w:bookmarkStart w:id="55" w:name="_Toc489877354"/>
+      <w:bookmarkStart w:id="56" w:name="_Toc480198147"/>
+      <w:bookmarkEnd w:id="51"/>
       <w:bookmarkEnd w:id="52"/>
       <w:bookmarkEnd w:id="53"/>
       <w:bookmarkEnd w:id="54"/>
       <w:bookmarkEnd w:id="55"/>
       <w:bookmarkEnd w:id="56"/>
-      <w:bookmarkEnd w:id="57"/>
-      <w:r>
-        <w:t>REFERÊNCIAS</w:t>
-      </w:r>
-      <w:bookmarkEnd w:id="58"/>
+      <w:r>
+        <w:t>MER</w:t>
+      </w:r>
     </w:p>
     <w:p>
       <w:pPr>
@@ -7225,14 +7409,137 @@
           <w:rFonts w:ascii="Arial" w:hAnsi="Arial" w:cs="Arial"/>
           <w:sz w:val="22"/>
         </w:rPr>
-        <w:t>Este documento originou-se da proposta técnica, e será fundamental para o documento de estimativa de tempo, e custo finais; além de ser necessário para a realização da matriz de rastreabilidade.</w:t>
+        <w:t xml:space="preserve">A seguir encontra-se o modelo do MER que será utilizado como base para criação do banco de dados, e estruturação do </w:t>
+      </w:r>
+      <w:proofErr w:type="spellStart"/>
+      <w:r>
+        <w:rPr>
+          <w:rFonts w:ascii="Arial" w:hAnsi="Arial" w:cs="Arial"/>
+          <w:sz w:val="22"/>
+        </w:rPr>
+        <w:t>Hibernate</w:t>
+      </w:r>
+      <w:proofErr w:type="spellEnd"/>
+      <w:r>
+        <w:rPr>
+          <w:rFonts w:ascii="Arial" w:hAnsi="Arial" w:cs="Arial"/>
+          <w:sz w:val="22"/>
+        </w:rPr>
+        <w:t xml:space="preserve"> para a manipulação dos dados do banco como objetos na linguagem Java. A ferramenta utilizada para a geração do MER foi o MySQL Workbench 6.3 CE.</w:t>
       </w:r>
     </w:p>
     <w:p>
       <w:pPr>
         <w:pStyle w:val="Standard"/>
-      </w:pPr>
-    </w:p>
+        <w:rPr>
+          <w:rFonts w:ascii="Arial" w:hAnsi="Arial" w:cs="Arial"/>
+          <w:sz w:val="22"/>
+        </w:rPr>
+      </w:pPr>
+      <w:r>
+        <w:rPr>
+          <w:noProof/>
+        </w:rPr>
+        <w:drawing>
+          <wp:inline distT="0" distB="0" distL="0" distR="0" wp14:anchorId="5CAA81F0" wp14:editId="1447C5B5">
+            <wp:extent cx="5759450" cy="5013325"/>
+            <wp:effectExtent l="0" t="0" r="0" b="0"/>
+            <wp:docPr id="2" name="Imagem 2"/>
+            <wp:cNvGraphicFramePr>
+              <a:graphicFrameLocks xmlns:a="http://schemas.openxmlformats.org/drawingml/2006/main" noChangeAspect="1"/>
+            </wp:cNvGraphicFramePr>
+            <a:graphic xmlns:a="http://schemas.openxmlformats.org/drawingml/2006/main">
+              <a:graphicData uri="http://schemas.openxmlformats.org/drawingml/2006/picture">
+                <pic:pic xmlns:pic="http://schemas.openxmlformats.org/drawingml/2006/picture">
+                  <pic:nvPicPr>
+                    <pic:cNvPr id="2" name="MER.png"/>
+                    <pic:cNvPicPr/>
+                  </pic:nvPicPr>
+                  <pic:blipFill>
+                    <a:blip r:embed="rId11">
+                      <a:extLst>
+                        <a:ext uri="{28A0092B-C50C-407E-A947-70E740481C1C}">
+                          <a14:useLocalDpi xmlns:a14="http://schemas.microsoft.com/office/drawing/2010/main" val="0"/>
+                        </a:ext>
+                      </a:extLst>
+                    </a:blip>
+                    <a:stretch>
+                      <a:fillRect/>
+                    </a:stretch>
+                  </pic:blipFill>
+                  <pic:spPr>
+                    <a:xfrm>
+                      <a:off x="0" y="0"/>
+                      <a:ext cx="5759450" cy="5013325"/>
+                    </a:xfrm>
+                    <a:prstGeom prst="rect">
+                      <a:avLst/>
+                    </a:prstGeom>
+                  </pic:spPr>
+                </pic:pic>
+              </a:graphicData>
+            </a:graphic>
+          </wp:inline>
+        </w:drawing>
+      </w:r>
+    </w:p>
+    <w:p>
+      <w:pPr>
+        <w:pStyle w:val="Standard"/>
+      </w:pPr>
+    </w:p>
+    <w:p>
+      <w:pPr>
+        <w:pStyle w:val="Standard"/>
+      </w:pPr>
+      <w:bookmarkStart w:id="57" w:name="_GoBack"/>
+      <w:bookmarkEnd w:id="57"/>
+    </w:p>
+    <w:p>
+      <w:pPr>
+        <w:pStyle w:val="Ttulo1"/>
+        <w:numPr>
+          <w:ilvl w:val="0"/>
+          <w:numId w:val="2"/>
+        </w:numPr>
+        <w:shd w:val="clear" w:color="auto" w:fill="DFDFDF"/>
+      </w:pPr>
+      <w:r>
+        <w:lastRenderedPageBreak/>
+        <w:t>observações finais</w:t>
+      </w:r>
+    </w:p>
+    <w:p>
+      <w:pPr>
+        <w:jc w:val="both"/>
+      </w:pPr>
+      <w:r>
+        <w:t xml:space="preserve">O documento foi gerado baseado nos arquivos </w:t>
+      </w:r>
+      <w:r>
+        <w:t>.</w:t>
+      </w:r>
+      <w:proofErr w:type="spellStart"/>
+      <w:r>
+        <w:t>csv</w:t>
+      </w:r>
+      <w:proofErr w:type="spellEnd"/>
+      <w:r>
+        <w:t xml:space="preserve"> obtidos no site </w:t>
+      </w:r>
+      <w:hyperlink r:id="rId12" w:history="1">
+        <w:r>
+          <w:rPr>
+            <w:rStyle w:val="Hyperlink"/>
+          </w:rPr>
+          <w:t>http://www.portaldatransparencia.gov.br/downloads/mensal.asp?c=Diarias</w:t>
+        </w:r>
+      </w:hyperlink>
+      <w:r>
+        <w:t>, filtrado para a Universidade Federal de Itajubá (UNIFEI). Este documento servirá como base para implementação da aplicação, e gerenciamento do banco de dados.</w:t>
+      </w:r>
+    </w:p>
+    <w:p/>
     <w:p/>
     <w:p>
       <w:pPr>
@@ -7677,20 +7984,11 @@
     <w:p>
       <w:pPr>
         <w:jc w:val="both"/>
-        <w:rPr>
-          <w:b/>
-          <w:bCs/>
-        </w:rPr>
-      </w:pPr>
-    </w:p>
-    <w:p>
-      <w:pPr>
-        <w:jc w:val="both"/>
       </w:pPr>
     </w:p>
     <w:sectPr>
-      <w:headerReference w:type="default" r:id="rId11"/>
-      <w:footerReference w:type="default" r:id="rId12"/>
+      <w:headerReference w:type="default" r:id="rId13"/>
+      <w:footerReference w:type="default" r:id="rId14"/>
       <w:pgSz w:w="11906" w:h="16838"/>
       <w:pgMar w:top="1701" w:right="1418" w:bottom="1899" w:left="1418" w:header="720" w:footer="471" w:gutter="0"/>
       <w:cols w:space="720"/>
@@ -11247,6 +11545,136 @@
     </w:lvl>
   </w:abstractNum>
   <w:abstractNum w:abstractNumId="29" w15:restartNumberingAfterBreak="0">
+    <w:nsid w:val="6BC36BE0"/>
+    <w:multiLevelType w:val="multilevel"/>
+    <w:tmpl w:val="B1EA02DE"/>
+    <w:lvl w:ilvl="0">
+      <w:start w:val="1"/>
+      <w:numFmt w:val="decimal"/>
+      <w:lvlText w:val="%1."/>
+      <w:lvlJc w:val="left"/>
+      <w:pPr>
+        <w:ind w:left="720" w:hanging="360"/>
+      </w:pPr>
+    </w:lvl>
+    <w:lvl w:ilvl="1">
+      <w:start w:val="1"/>
+      <w:numFmt w:val="decimal"/>
+      <w:lvlText w:val="%1.%2"/>
+      <w:lvlJc w:val="left"/>
+      <w:pPr>
+        <w:ind w:left="1080" w:hanging="360"/>
+      </w:pPr>
+      <w:rPr>
+        <w:b w:val="0"/>
+        <w:bCs w:val="0"/>
+        <w:i w:val="0"/>
+        <w:iCs w:val="0"/>
+        <w:caps w:val="0"/>
+        <w:smallCaps w:val="0"/>
+        <w:strike w:val="0"/>
+        <w:dstrike w:val="0"/>
+        <w:outline w:val="0"/>
+        <w:shadow w:val="0"/>
+        <w:emboss w:val="0"/>
+        <w:imprint w:val="0"/>
+        <w:vanish w:val="0"/>
+        <w:spacing w:val="0"/>
+        <w:position w:val="0"/>
+        <w:sz w:val="22"/>
+        <w:u w:val="none"/>
+        <w:effect w:val="none"/>
+        <w:vertAlign w:val="baseline"/>
+        <w:em w:val="none"/>
+      </w:rPr>
+    </w:lvl>
+    <w:lvl w:ilvl="2">
+      <w:start w:val="1"/>
+      <w:numFmt w:val="decimal"/>
+      <w:lvlText w:val="%1.%2.%3"/>
+      <w:lvlJc w:val="left"/>
+      <w:pPr>
+        <w:ind w:left="1440" w:hanging="360"/>
+      </w:pPr>
+      <w:rPr>
+        <w:b w:val="0"/>
+        <w:bCs w:val="0"/>
+        <w:i w:val="0"/>
+        <w:iCs w:val="0"/>
+        <w:caps w:val="0"/>
+        <w:smallCaps w:val="0"/>
+        <w:strike w:val="0"/>
+        <w:dstrike w:val="0"/>
+        <w:outline w:val="0"/>
+        <w:shadow w:val="0"/>
+        <w:emboss w:val="0"/>
+        <w:imprint w:val="0"/>
+        <w:vanish w:val="0"/>
+        <w:spacing w:val="0"/>
+        <w:position w:val="0"/>
+        <w:sz w:val="22"/>
+        <w:u w:val="none"/>
+        <w:effect w:val="none"/>
+        <w:vertAlign w:val="baseline"/>
+        <w:em w:val="none"/>
+      </w:rPr>
+    </w:lvl>
+    <w:lvl w:ilvl="3">
+      <w:start w:val="1"/>
+      <w:numFmt w:val="decimal"/>
+      <w:lvlText w:val="%1.%2.%3.%4"/>
+      <w:lvlJc w:val="left"/>
+      <w:pPr>
+        <w:ind w:left="1800" w:hanging="360"/>
+      </w:pPr>
+    </w:lvl>
+    <w:lvl w:ilvl="4">
+      <w:start w:val="1"/>
+      <w:numFmt w:val="decimal"/>
+      <w:lvlText w:val="%1.%2.%3.%4.%5"/>
+      <w:lvlJc w:val="left"/>
+      <w:pPr>
+        <w:ind w:left="2160" w:hanging="360"/>
+      </w:pPr>
+    </w:lvl>
+    <w:lvl w:ilvl="5">
+      <w:start w:val="1"/>
+      <w:numFmt w:val="decimal"/>
+      <w:lvlText w:val="%1.%2.%3.%4.%5.%6"/>
+      <w:lvlJc w:val="left"/>
+      <w:pPr>
+        <w:ind w:left="2520" w:hanging="360"/>
+      </w:pPr>
+    </w:lvl>
+    <w:lvl w:ilvl="6">
+      <w:start w:val="1"/>
+      <w:numFmt w:val="decimal"/>
+      <w:lvlText w:val="%1.%2.%3.%4.%5.%6.%7"/>
+      <w:lvlJc w:val="left"/>
+      <w:pPr>
+        <w:ind w:left="2880" w:hanging="360"/>
+      </w:pPr>
+    </w:lvl>
+    <w:lvl w:ilvl="7">
+      <w:start w:val="1"/>
+      <w:numFmt w:val="decimal"/>
+      <w:lvlText w:val="%1.%2.%3.%4.%5.%6.%7.%8"/>
+      <w:lvlJc w:val="left"/>
+      <w:pPr>
+        <w:ind w:left="3240" w:hanging="360"/>
+      </w:pPr>
+    </w:lvl>
+    <w:lvl w:ilvl="8">
+      <w:start w:val="1"/>
+      <w:numFmt w:val="decimal"/>
+      <w:lvlText w:val="%1.%2.%3.%4.%5.%6.%7.%8.%9"/>
+      <w:lvlJc w:val="left"/>
+      <w:pPr>
+        <w:ind w:left="3600" w:hanging="360"/>
+      </w:pPr>
+    </w:lvl>
+  </w:abstractNum>
+  <w:abstractNum w:abstractNumId="30" w15:restartNumberingAfterBreak="0">
     <w:nsid w:val="6F4F6A82"/>
     <w:multiLevelType w:val="hybridMultilevel"/>
     <w:tmpl w:val="9F0C3AF2"/>
@@ -11359,7 +11787,7 @@
       </w:rPr>
     </w:lvl>
   </w:abstractNum>
-  <w:abstractNum w:abstractNumId="30" w15:restartNumberingAfterBreak="0">
+  <w:abstractNum w:abstractNumId="31" w15:restartNumberingAfterBreak="0">
     <w:nsid w:val="6F7C2BDD"/>
     <w:multiLevelType w:val="hybridMultilevel"/>
     <w:tmpl w:val="FE8833C6"/>
@@ -11472,7 +11900,7 @@
       </w:rPr>
     </w:lvl>
   </w:abstractNum>
-  <w:abstractNum w:abstractNumId="31" w15:restartNumberingAfterBreak="0">
+  <w:abstractNum w:abstractNumId="32" w15:restartNumberingAfterBreak="0">
     <w:nsid w:val="740400E1"/>
     <w:multiLevelType w:val="multilevel"/>
     <w:tmpl w:val="1CAA1122"/>
@@ -11585,7 +12013,7 @@
       </w:rPr>
     </w:lvl>
   </w:abstractNum>
-  <w:abstractNum w:abstractNumId="32" w15:restartNumberingAfterBreak="0">
+  <w:abstractNum w:abstractNumId="33" w15:restartNumberingAfterBreak="0">
     <w:nsid w:val="74FA7E19"/>
     <w:multiLevelType w:val="multilevel"/>
     <w:tmpl w:val="A5CAD04C"/>
@@ -11674,7 +12102,7 @@
       </w:pPr>
     </w:lvl>
   </w:abstractNum>
-  <w:abstractNum w:abstractNumId="33" w15:restartNumberingAfterBreak="0">
+  <w:abstractNum w:abstractNumId="34" w15:restartNumberingAfterBreak="0">
     <w:nsid w:val="7DD237CB"/>
     <w:multiLevelType w:val="multilevel"/>
     <w:tmpl w:val="5D2829BE"/>
@@ -11803,7 +12231,7 @@
     <w:abstractNumId w:val="9"/>
   </w:num>
   <w:num w:numId="6">
-    <w:abstractNumId w:val="32"/>
+    <w:abstractNumId w:val="33"/>
   </w:num>
   <w:num w:numId="7">
     <w:abstractNumId w:val="25"/>
@@ -11818,7 +12246,7 @@
     <w:abstractNumId w:val="24"/>
   </w:num>
   <w:num w:numId="11">
-    <w:abstractNumId w:val="31"/>
+    <w:abstractNumId w:val="32"/>
   </w:num>
   <w:num w:numId="12">
     <w:abstractNumId w:val="0"/>
@@ -11833,13 +12261,13 @@
     <w:abstractNumId w:val="13"/>
   </w:num>
   <w:num w:numId="16">
-    <w:abstractNumId w:val="33"/>
+    <w:abstractNumId w:val="34"/>
   </w:num>
   <w:num w:numId="17">
     <w:abstractNumId w:val="27"/>
   </w:num>
   <w:num w:numId="18">
-    <w:abstractNumId w:val="29"/>
+    <w:abstractNumId w:val="30"/>
   </w:num>
   <w:num w:numId="19">
     <w:abstractNumId w:val="28"/>
@@ -11863,7 +12291,7 @@
     <w:abstractNumId w:val="17"/>
   </w:num>
   <w:num w:numId="26">
-    <w:abstractNumId w:val="30"/>
+    <w:abstractNumId w:val="31"/>
   </w:num>
   <w:num w:numId="27">
     <w:abstractNumId w:val="23"/>
@@ -11891,6 +12319,9 @@
   </w:num>
   <w:num w:numId="35">
     <w:abstractNumId w:val="22"/>
+  </w:num>
+  <w:num w:numId="36">
+    <w:abstractNumId w:val="29"/>
   </w:num>
 </w:numbering>
 </file>
@@ -14175,6 +14606,28 @@
       <w:u w:val="single"/>
     </w:rPr>
   </w:style>
+  <w:style w:type="character" w:styleId="TextodoEspaoReservado">
+    <w:name w:val="Placeholder Text"/>
+    <w:basedOn w:val="Fontepargpadro"/>
+    <w:uiPriority w:val="99"/>
+    <w:semiHidden/>
+    <w:rsid w:val="00184263"/>
+    <w:rPr>
+      <w:color w:val="808080"/>
+    </w:rPr>
+  </w:style>
+  <w:style w:type="character" w:styleId="MenoPendente">
+    <w:name w:val="Unresolved Mention"/>
+    <w:basedOn w:val="Fontepargpadro"/>
+    <w:uiPriority w:val="99"/>
+    <w:semiHidden/>
+    <w:unhideWhenUsed/>
+    <w:rsid w:val="00984590"/>
+    <w:rPr>
+      <w:color w:val="808080"/>
+      <w:shd w:val="clear" w:color="auto" w:fill="E6E6E6"/>
+    </w:rPr>
+  </w:style>
 </w:styles>
 </file>
 
@@ -14444,7 +14897,7 @@
 </file>
 
 <file path=customXml/itemProps1.xml><?xml version="1.0" encoding="utf-8"?>
-<ds:datastoreItem xmlns:ds="http://schemas.openxmlformats.org/officeDocument/2006/customXml" ds:itemID="{B387306D-94FD-4147-9D19-995820776E6B}">
+<ds:datastoreItem xmlns:ds="http://schemas.openxmlformats.org/officeDocument/2006/customXml" ds:itemID="{A52B33E1-461E-4FA6-B3AD-65B0E84EFD50}">
   <ds:schemaRefs>
     <ds:schemaRef ds:uri="http://schemas.openxmlformats.org/officeDocument/2006/bibliography"/>
   </ds:schemaRefs>

</xml_diff>